<commit_message>
prototype for UI part of check 3
</commit_message>
<xml_diff>
--- a/doc/c3/c3.docx
+++ b/doc/c3/c3.docx
@@ -268,8 +268,23 @@
     </w:p>
     <w:p>
       <w:r>
+        <w:t>// tab bar at the top</w:t>
+      </w:r>
+    </w:p>
+    <w:p>
+      <w:r>
         <w:t>//</w:t>
       </w:r>
+      <w:r>
+        <w:t xml:space="preserve"> status bar at the bottom</w:t>
+      </w:r>
+    </w:p>
+    <w:p>
+      <w:r>
+        <w:t>// omission of a “send message” button</w:t>
+      </w:r>
+      <w:bookmarkStart w:id="0" w:name="_GoBack"/>
+      <w:bookmarkEnd w:id="0"/>
     </w:p>
     <w:p>
       <w:pPr>
@@ -508,8 +523,6 @@
       <w:pPr>
         <w:pStyle w:val="Heading1"/>
       </w:pPr>
-      <w:bookmarkStart w:id="0" w:name="_GoBack"/>
-      <w:bookmarkEnd w:id="0"/>
       <w:r>
         <w:lastRenderedPageBreak/>
         <w:t>data dictionary</w:t>

</xml_diff>

<commit_message>
final check - lots of work
</commit_message>
<xml_diff>
--- a/doc/c3/c3.docx
+++ b/doc/c3/c3.docx
@@ -216,7 +216,12 @@
         </w:tabs>
       </w:pPr>
       <w:r>
-        <w:t>Internal documentation</w:t>
+        <w:t>Developer</w:t>
+      </w:r>
+      <w:bookmarkStart w:id="0" w:name="_GoBack"/>
+      <w:bookmarkEnd w:id="0"/>
+      <w:r>
+        <w:t xml:space="preserve"> documentation</w:t>
       </w:r>
       <w:r>
         <w:tab/>
@@ -253,8 +258,6 @@
         <w:tab/>
         <w:t>17</w:t>
       </w:r>
-      <w:bookmarkStart w:id="0" w:name="_GoBack"/>
-      <w:bookmarkEnd w:id="0"/>
     </w:p>
     <w:p>
       <w:r>
@@ -11620,18 +11623,13 @@
         </w:numPr>
       </w:pPr>
       <w:r>
-        <w:t>GUI</w:t>
-      </w:r>
-      <w:r>
-        <w:t xml:space="preserve"> </w:t>
-      </w:r>
-      <w:r>
-        <w:tab/>
-      </w:r>
-      <w:r>
-        <w:tab/>
-      </w:r>
-      <w:r>
+        <w:t xml:space="preserve">GUI </w:t>
+      </w:r>
+      <w:r>
+        <w:tab/>
+      </w:r>
+      <w:r>
+        <w:tab/>
         <w:t>–</w:t>
       </w:r>
       <w:r>
@@ -11661,8 +11659,6 @@
       </w:r>
       <w:r>
         <w:tab/>
-      </w:r>
-      <w:r>
         <w:t>–</w:t>
       </w:r>
       <w:r>
@@ -11694,8 +11690,6 @@
       </w:r>
       <w:r>
         <w:tab/>
-      </w:r>
-      <w:r>
         <w:t>–</w:t>
       </w:r>
       <w:r>
@@ -11731,14 +11725,7 @@
           <w:rStyle w:val="CodeChar"/>
           <w:sz w:val="22"/>
         </w:rPr>
-        <w:t>classes</w:t>
-      </w:r>
-      <w:r>
-        <w:rPr>
-          <w:rStyle w:val="CodeChar"/>
-          <w:sz w:val="22"/>
-        </w:rPr>
-        <w:t>.rb</w:t>
+        <w:t>classes.rb</w:t>
       </w:r>
       <w:r>
         <w:t xml:space="preserve"> </w:t>
@@ -11907,7 +11894,7 @@
         <w:noProof/>
         <w:color w:val="70AD47" w:themeColor="accent6"/>
       </w:rPr>
-      <w:t>17</w:t>
+      <w:t>6</w:t>
     </w:r>
     <w:r>
       <w:rPr>
@@ -13314,6 +13301,7 @@
   <w:style w:type="character" w:default="1" w:styleId="DefaultParagraphFont">
     <w:name w:val="Default Paragraph Font"/>
     <w:uiPriority w:val="1"/>
+    <w:semiHidden/>
     <w:unhideWhenUsed/>
   </w:style>
   <w:style w:type="table" w:default="1" w:styleId="TableNormal">
@@ -14014,7 +14002,7 @@
 </file>
 
 <file path=customXml/itemProps1.xml><?xml version="1.0" encoding="utf-8"?>
-<ds:datastoreItem xmlns:ds="http://schemas.openxmlformats.org/officeDocument/2006/customXml" ds:itemID="{6BD1FEE9-E76D-4C8D-A0FD-45FF3DD8C791}">
+<ds:datastoreItem xmlns:ds="http://schemas.openxmlformats.org/officeDocument/2006/customXml" ds:itemID="{8CD2D235-9A43-45E7-9A28-B0FC076019CD}">
   <ds:schemaRefs>
     <ds:schemaRef ds:uri="http://schemas.openxmlformats.org/officeDocument/2006/bibliography"/>
   </ds:schemaRefs>

</xml_diff>